<commit_message>
Initial commit from D drive
</commit_message>
<xml_diff>
--- a/week1/datastructure/Data Structures Solutions.docx
+++ b/week1/datastructure/Data Structures Solutions.docx
@@ -38,7 +38,6 @@
           <w:u w:val="single"/>
         </w:rPr>
       </w:pPr>
-      <w:proofErr w:type="spellStart"/>
       <w:r>
         <w:rPr>
           <w:b/>
@@ -47,18 +46,7 @@
           <w:szCs w:val="28"/>
           <w:u w:val="single"/>
         </w:rPr>
-        <w:t>Productsearch</w:t>
-      </w:r>
-      <w:proofErr w:type="spellEnd"/>
-      <w:r>
-        <w:rPr>
-          <w:b/>
-          <w:bCs/>
-          <w:sz w:val="28"/>
-          <w:szCs w:val="28"/>
-          <w:u w:val="single"/>
-        </w:rPr>
-        <w:t>:</w:t>
+        <w:t>Productsearch:</w:t>
       </w:r>
     </w:p>
     <w:p>
@@ -217,7 +205,7 @@
           <w:u w:val="single"/>
         </w:rPr>
         <w:drawing>
-          <wp:inline distT="0" distB="0" distL="0" distR="0" wp14:anchorId="4292C0D6" wp14:editId="319B948E">
+          <wp:inline distT="0" distB="0" distL="0" distR="0" wp14:anchorId="4292C0D6" wp14:editId="701F7FBB">
             <wp:extent cx="5162550" cy="3181350"/>
             <wp:effectExtent l="0" t="0" r="0" b="0"/>
             <wp:docPr id="1882525019" name="Picture 2"/>
@@ -258,6 +246,848 @@
           </wp:inline>
         </w:drawing>
       </w:r>
+      <w:r>
+        <w:rPr>
+          <w:b/>
+          <w:bCs/>
+          <w:sz w:val="28"/>
+          <w:szCs w:val="28"/>
+          <w:u w:val="single"/>
+        </w:rPr>
+        <w:t xml:space="preserve"> </w:t>
+      </w:r>
+    </w:p>
+    <w:p>
+      <w:pPr>
+        <w:pStyle w:val="ListParagraph"/>
+        <w:rPr>
+          <w:b/>
+          <w:bCs/>
+          <w:sz w:val="28"/>
+          <w:szCs w:val="28"/>
+          <w:u w:val="single"/>
+        </w:rPr>
+      </w:pPr>
+    </w:p>
+    <w:p>
+      <w:pPr>
+        <w:pStyle w:val="ListParagraph"/>
+        <w:rPr>
+          <w:b/>
+          <w:bCs/>
+          <w:sz w:val="28"/>
+          <w:szCs w:val="28"/>
+          <w:u w:val="single"/>
+        </w:rPr>
+      </w:pPr>
+    </w:p>
+    <w:p>
+      <w:pPr>
+        <w:pStyle w:val="ListParagraph"/>
+        <w:rPr>
+          <w:b/>
+          <w:bCs/>
+          <w:sz w:val="28"/>
+          <w:szCs w:val="28"/>
+          <w:u w:val="single"/>
+        </w:rPr>
+      </w:pPr>
+    </w:p>
+    <w:p>
+      <w:pPr>
+        <w:pStyle w:val="ListParagraph"/>
+        <w:rPr>
+          <w:b/>
+          <w:bCs/>
+          <w:sz w:val="28"/>
+          <w:szCs w:val="28"/>
+          <w:u w:val="single"/>
+        </w:rPr>
+      </w:pPr>
+    </w:p>
+    <w:p>
+      <w:pPr>
+        <w:pStyle w:val="ListParagraph"/>
+        <w:jc w:val="both"/>
+        <w:rPr>
+          <w:b/>
+          <w:bCs/>
+          <w:sz w:val="24"/>
+          <w:szCs w:val="24"/>
+          <w:u w:val="single"/>
+        </w:rPr>
+      </w:pPr>
+      <w:r>
+        <w:rPr>
+          <w:b/>
+          <w:bCs/>
+          <w:sz w:val="24"/>
+          <w:szCs w:val="24"/>
+          <w:u w:val="single"/>
+        </w:rPr>
+        <w:lastRenderedPageBreak/>
+        <w:t>Search cases:</w:t>
+      </w:r>
+    </w:p>
+    <w:p>
+      <w:pPr>
+        <w:pStyle w:val="ListParagraph"/>
+        <w:jc w:val="both"/>
+        <w:rPr>
+          <w:b/>
+          <w:bCs/>
+          <w:sz w:val="24"/>
+          <w:szCs w:val="24"/>
+          <w:u w:val="single"/>
+        </w:rPr>
+      </w:pPr>
+    </w:p>
+    <w:p>
+      <w:pPr>
+        <w:pStyle w:val="ListParagraph"/>
+        <w:jc w:val="both"/>
+        <w:rPr>
+          <w:sz w:val="24"/>
+          <w:szCs w:val="24"/>
+        </w:rPr>
+      </w:pPr>
+      <w:r>
+        <w:rPr>
+          <w:b/>
+          <w:bCs/>
+          <w:sz w:val="24"/>
+          <w:szCs w:val="24"/>
+        </w:rPr>
+        <w:t xml:space="preserve">     </w:t>
+      </w:r>
+      <w:r>
+        <w:rPr>
+          <w:b/>
+          <w:bCs/>
+          <w:sz w:val="24"/>
+          <w:szCs w:val="24"/>
+        </w:rPr>
+        <w:t>Big O Notation:</w:t>
+      </w:r>
+      <w:r>
+        <w:rPr>
+          <w:sz w:val="24"/>
+          <w:szCs w:val="24"/>
+        </w:rPr>
+        <w:t xml:space="preserve"> </w:t>
+      </w:r>
+    </w:p>
+    <w:p>
+      <w:pPr>
+        <w:pStyle w:val="ListParagraph"/>
+        <w:jc w:val="both"/>
+        <w:rPr>
+          <w:sz w:val="24"/>
+          <w:szCs w:val="24"/>
+          <w:u w:val="single"/>
+        </w:rPr>
+      </w:pPr>
+    </w:p>
+    <w:p>
+      <w:pPr>
+        <w:pStyle w:val="ListParagraph"/>
+        <w:numPr>
+          <w:ilvl w:val="0"/>
+          <w:numId w:val="2"/>
+        </w:numPr>
+        <w:rPr>
+          <w:sz w:val="24"/>
+          <w:szCs w:val="24"/>
+        </w:rPr>
+      </w:pPr>
+      <w:r>
+        <w:rPr>
+          <w:sz w:val="24"/>
+          <w:szCs w:val="24"/>
+        </w:rPr>
+        <w:t>Big O</w:t>
+      </w:r>
+      <w:r>
+        <w:rPr>
+          <w:sz w:val="24"/>
+          <w:szCs w:val="24"/>
+        </w:rPr>
+        <w:t xml:space="preserve"> notation is a metric to describe the worst-case time complexity and space complexity of an algorithm. </w:t>
+      </w:r>
+    </w:p>
+    <w:p>
+      <w:pPr>
+        <w:pStyle w:val="ListParagraph"/>
+        <w:numPr>
+          <w:ilvl w:val="0"/>
+          <w:numId w:val="2"/>
+        </w:numPr>
+        <w:rPr>
+          <w:sz w:val="24"/>
+          <w:szCs w:val="24"/>
+        </w:rPr>
+      </w:pPr>
+      <w:r>
+        <w:rPr>
+          <w:sz w:val="24"/>
+          <w:szCs w:val="24"/>
+        </w:rPr>
+        <w:t xml:space="preserve">This is to pick the most efficient algorithm for a particular problem. </w:t>
+      </w:r>
+    </w:p>
+    <w:p>
+      <w:pPr>
+        <w:ind w:left="1080"/>
+        <w:rPr>
+          <w:sz w:val="24"/>
+          <w:szCs w:val="24"/>
+        </w:rPr>
+      </w:pPr>
+      <w:r>
+        <w:rPr>
+          <w:sz w:val="24"/>
+          <w:szCs w:val="24"/>
+        </w:rPr>
+        <w:t xml:space="preserve">For the search problem, </w:t>
+      </w:r>
+    </w:p>
+    <w:p>
+      <w:pPr>
+        <w:pStyle w:val="ListParagraph"/>
+        <w:numPr>
+          <w:ilvl w:val="0"/>
+          <w:numId w:val="3"/>
+        </w:numPr>
+        <w:rPr>
+          <w:b/>
+          <w:bCs/>
+          <w:sz w:val="24"/>
+          <w:szCs w:val="24"/>
+        </w:rPr>
+      </w:pPr>
+      <w:r>
+        <w:rPr>
+          <w:sz w:val="24"/>
+          <w:szCs w:val="24"/>
+        </w:rPr>
+        <w:t xml:space="preserve">Best case(omega notation) is the finding the search element at the first index. </w:t>
+      </w:r>
+      <w:r>
+        <w:rPr>
+          <w:sz w:val="24"/>
+          <w:szCs w:val="24"/>
+        </w:rPr>
+        <w:t>Best case</w:t>
+      </w:r>
+      <w:r>
+        <w:rPr>
+          <w:sz w:val="24"/>
+          <w:szCs w:val="24"/>
+        </w:rPr>
+        <w:t xml:space="preserve"> time complexity</w:t>
+      </w:r>
+      <w:r>
+        <w:rPr>
+          <w:sz w:val="24"/>
+          <w:szCs w:val="24"/>
+        </w:rPr>
+        <w:t xml:space="preserve"> for linear and binary search</w:t>
+      </w:r>
+      <w:r>
+        <w:rPr>
+          <w:sz w:val="24"/>
+          <w:szCs w:val="24"/>
+        </w:rPr>
+        <w:t xml:space="preserve"> is </w:t>
+      </w:r>
+      <w:r>
+        <w:rPr>
+          <w:b/>
+          <w:bCs/>
+          <w:sz w:val="24"/>
+          <w:szCs w:val="24"/>
+        </w:rPr>
+        <w:t xml:space="preserve">O(1). </w:t>
+      </w:r>
+    </w:p>
+    <w:p>
+      <w:pPr>
+        <w:pStyle w:val="ListParagraph"/>
+        <w:numPr>
+          <w:ilvl w:val="0"/>
+          <w:numId w:val="3"/>
+        </w:numPr>
+        <w:rPr>
+          <w:b/>
+          <w:bCs/>
+          <w:sz w:val="24"/>
+          <w:szCs w:val="24"/>
+        </w:rPr>
+      </w:pPr>
+      <w:r>
+        <w:rPr>
+          <w:sz w:val="24"/>
+          <w:szCs w:val="24"/>
+        </w:rPr>
+        <w:t xml:space="preserve">Average case(theta notation) is the finding element in expected time or in the half or average elements in the array. </w:t>
+      </w:r>
+      <w:r>
+        <w:rPr>
+          <w:sz w:val="24"/>
+          <w:szCs w:val="24"/>
+        </w:rPr>
+        <w:t>Average time complexity for linear search</w:t>
+      </w:r>
+      <w:r>
+        <w:rPr>
+          <w:sz w:val="24"/>
+          <w:szCs w:val="24"/>
+        </w:rPr>
+        <w:t xml:space="preserve"> is </w:t>
+      </w:r>
+      <w:r>
+        <w:rPr>
+          <w:b/>
+          <w:bCs/>
+          <w:sz w:val="24"/>
+          <w:szCs w:val="24"/>
+        </w:rPr>
+        <w:t>O(n)</w:t>
+      </w:r>
+      <w:r>
+        <w:rPr>
+          <w:b/>
+          <w:bCs/>
+          <w:sz w:val="24"/>
+          <w:szCs w:val="24"/>
+        </w:rPr>
+        <w:t xml:space="preserve"> </w:t>
+      </w:r>
+      <w:r>
+        <w:rPr>
+          <w:sz w:val="24"/>
+          <w:szCs w:val="24"/>
+        </w:rPr>
+        <w:t>and for binary search is</w:t>
+      </w:r>
+      <w:r>
+        <w:rPr>
+          <w:b/>
+          <w:bCs/>
+          <w:sz w:val="24"/>
+          <w:szCs w:val="24"/>
+        </w:rPr>
+        <w:t xml:space="preserve"> O(log n)</w:t>
+      </w:r>
+      <w:r>
+        <w:rPr>
+          <w:b/>
+          <w:bCs/>
+          <w:sz w:val="24"/>
+          <w:szCs w:val="24"/>
+        </w:rPr>
+        <w:t>.</w:t>
+      </w:r>
+    </w:p>
+    <w:p>
+      <w:pPr>
+        <w:pStyle w:val="ListParagraph"/>
+        <w:numPr>
+          <w:ilvl w:val="0"/>
+          <w:numId w:val="3"/>
+        </w:numPr>
+        <w:rPr>
+          <w:sz w:val="24"/>
+          <w:szCs w:val="24"/>
+        </w:rPr>
+      </w:pPr>
+      <w:r>
+        <w:rPr>
+          <w:sz w:val="24"/>
+          <w:szCs w:val="24"/>
+        </w:rPr>
+        <w:t xml:space="preserve">Worst case(Big oh notation) is the finding element in the last index or not finding the element in the array. In this the search goes to extreme end of an array. </w:t>
+      </w:r>
+      <w:r>
+        <w:rPr>
+          <w:sz w:val="24"/>
+          <w:szCs w:val="24"/>
+        </w:rPr>
+        <w:t>Worst case</w:t>
+      </w:r>
+      <w:r>
+        <w:rPr>
+          <w:sz w:val="24"/>
+          <w:szCs w:val="24"/>
+        </w:rPr>
+        <w:t xml:space="preserve"> time complexity for linear search</w:t>
+      </w:r>
+      <w:r>
+        <w:rPr>
+          <w:sz w:val="24"/>
+          <w:szCs w:val="24"/>
+        </w:rPr>
+        <w:t xml:space="preserve"> is O(n)</w:t>
+      </w:r>
+      <w:r>
+        <w:rPr>
+          <w:sz w:val="24"/>
+          <w:szCs w:val="24"/>
+        </w:rPr>
+        <w:t xml:space="preserve"> and O(log n) for binary search.</w:t>
+      </w:r>
+    </w:p>
+    <w:p>
+      <w:pPr>
+        <w:jc w:val="both"/>
+        <w:rPr>
+          <w:b/>
+          <w:bCs/>
+          <w:sz w:val="24"/>
+          <w:szCs w:val="24"/>
+          <w:u w:val="single"/>
+        </w:rPr>
+      </w:pPr>
+      <w:r>
+        <w:rPr>
+          <w:sz w:val="24"/>
+          <w:szCs w:val="24"/>
+        </w:rPr>
+        <w:t xml:space="preserve"> </w:t>
+      </w:r>
+      <w:r>
+        <w:rPr>
+          <w:b/>
+          <w:bCs/>
+          <w:sz w:val="24"/>
+          <w:szCs w:val="24"/>
+          <w:u w:val="single"/>
+        </w:rPr>
+        <w:t>Where to use search:</w:t>
+      </w:r>
+    </w:p>
+    <w:p>
+      <w:pPr>
+        <w:rPr>
+          <w:sz w:val="24"/>
+          <w:szCs w:val="24"/>
+        </w:rPr>
+      </w:pPr>
+      <w:r>
+        <w:rPr>
+          <w:sz w:val="24"/>
+          <w:szCs w:val="24"/>
+        </w:rPr>
+        <w:t>Linear search</w:t>
+      </w:r>
+      <w:r>
+        <w:rPr>
+          <w:sz w:val="24"/>
+          <w:szCs w:val="24"/>
+        </w:rPr>
+        <w:t xml:space="preserve"> can be used when the array is small in size and if the search element can be attained at the first indices often.</w:t>
+      </w:r>
+    </w:p>
+    <w:p>
+      <w:pPr>
+        <w:rPr>
+          <w:sz w:val="24"/>
+          <w:szCs w:val="24"/>
+        </w:rPr>
+      </w:pPr>
+      <w:r>
+        <w:rPr>
+          <w:sz w:val="24"/>
+          <w:szCs w:val="24"/>
+        </w:rPr>
+        <w:t xml:space="preserve">Binary search can be used when the data is sorted even within the largest data. </w:t>
+      </w:r>
+    </w:p>
+    <w:p>
+      <w:pPr>
+        <w:rPr>
+          <w:sz w:val="24"/>
+          <w:szCs w:val="24"/>
+        </w:rPr>
+      </w:pPr>
+      <w:r>
+        <w:rPr>
+          <w:sz w:val="24"/>
+          <w:szCs w:val="24"/>
+        </w:rPr>
+        <w:t>In real world scenario, binary search is used mainly in databases which are sorted already.</w:t>
+      </w:r>
+      <w:r>
+        <w:rPr>
+          <w:sz w:val="24"/>
+          <w:szCs w:val="24"/>
+        </w:rPr>
+        <w:t xml:space="preserve"> </w:t>
+      </w:r>
+    </w:p>
+    <w:p>
+      <w:pPr>
+        <w:rPr>
+          <w:sz w:val="24"/>
+          <w:szCs w:val="24"/>
+        </w:rPr>
+      </w:pPr>
+    </w:p>
+    <w:p>
+      <w:pPr>
+        <w:rPr>
+          <w:sz w:val="24"/>
+          <w:szCs w:val="24"/>
+        </w:rPr>
+      </w:pPr>
+    </w:p>
+    <w:p>
+      <w:pPr>
+        <w:rPr>
+          <w:b/>
+          <w:bCs/>
+          <w:sz w:val="28"/>
+          <w:szCs w:val="28"/>
+        </w:rPr>
+      </w:pPr>
+      <w:r>
+        <w:rPr>
+          <w:b/>
+          <w:bCs/>
+          <w:sz w:val="28"/>
+          <w:szCs w:val="28"/>
+        </w:rPr>
+        <w:t>Recursion</w:t>
+      </w:r>
+    </w:p>
+    <w:p>
+      <w:pPr>
+        <w:rPr>
+          <w:sz w:val="24"/>
+          <w:szCs w:val="24"/>
+        </w:rPr>
+      </w:pPr>
+      <w:r>
+        <w:rPr>
+          <w:sz w:val="24"/>
+          <w:szCs w:val="24"/>
+        </w:rPr>
+        <w:t xml:space="preserve">Recursion is a technique where a function calls itself to solve smaller modules of a same problem. It contains a best case which is a stopping condition and recursive case where a function calls itself there. </w:t>
+      </w:r>
+    </w:p>
+    <w:p>
+      <w:pPr>
+        <w:rPr>
+          <w:sz w:val="24"/>
+          <w:szCs w:val="24"/>
+        </w:rPr>
+      </w:pPr>
+      <w:r>
+        <w:rPr>
+          <w:sz w:val="24"/>
+          <w:szCs w:val="24"/>
+        </w:rPr>
+        <w:t xml:space="preserve">Let us consider a factorial problem. It can be solved by using recursion. </w:t>
+      </w:r>
+    </w:p>
+    <w:p>
+      <w:pPr>
+        <w:rPr>
+          <w:sz w:val="24"/>
+          <w:szCs w:val="24"/>
+        </w:rPr>
+      </w:pPr>
+      <w:r>
+        <w:rPr>
+          <w:sz w:val="24"/>
+          <w:szCs w:val="24"/>
+        </w:rPr>
+        <w:t>Factorial of a number is, n!=n*(n-1)*(n-2)*….*1</w:t>
+      </w:r>
+    </w:p>
+    <w:p>
+      <w:pPr>
+        <w:rPr>
+          <w:sz w:val="24"/>
+          <w:szCs w:val="24"/>
+        </w:rPr>
+      </w:pPr>
+      <w:r>
+        <w:rPr>
+          <w:sz w:val="24"/>
+          <w:szCs w:val="24"/>
+        </w:rPr>
+        <w:t xml:space="preserve">In this, the base condition is that 0!=1. </w:t>
+      </w:r>
+    </w:p>
+    <w:p>
+      <w:pPr>
+        <w:rPr>
+          <w:sz w:val="24"/>
+          <w:szCs w:val="24"/>
+        </w:rPr>
+      </w:pPr>
+      <w:r>
+        <w:rPr>
+          <w:sz w:val="24"/>
+          <w:szCs w:val="24"/>
+        </w:rPr>
+        <w:t>Recursive condition is n*factorial(n-1).</w:t>
+      </w:r>
+    </w:p>
+    <w:p>
+      <w:pPr>
+        <w:rPr>
+          <w:sz w:val="24"/>
+          <w:szCs w:val="24"/>
+        </w:rPr>
+      </w:pPr>
+    </w:p>
+    <w:p>
+      <w:pPr>
+        <w:rPr>
+          <w:sz w:val="24"/>
+          <w:szCs w:val="24"/>
+        </w:rPr>
+      </w:pPr>
+      <w:r>
+        <w:rPr>
+          <w:sz w:val="24"/>
+          <w:szCs w:val="24"/>
+        </w:rPr>
+        <w:t>For forecasting future values based on current growth rates,</w:t>
+      </w:r>
+    </w:p>
+    <w:p>
+      <w:pPr>
+        <w:rPr>
+          <w:sz w:val="24"/>
+          <w:szCs w:val="24"/>
+        </w:rPr>
+      </w:pPr>
+      <w:r>
+        <w:rPr>
+          <w:sz w:val="24"/>
+          <w:szCs w:val="24"/>
+        </w:rPr>
+        <w:t xml:space="preserve">Introducing a formula for prediction as: </w:t>
+      </w:r>
+    </w:p>
+    <w:p>
+      <w:pPr>
+        <w:rPr>
+          <w:sz w:val="24"/>
+          <w:szCs w:val="24"/>
+        </w:rPr>
+      </w:pPr>
+      <w:r>
+        <w:rPr>
+          <w:sz w:val="24"/>
+          <w:szCs w:val="24"/>
+        </w:rPr>
+        <w:lastRenderedPageBreak/>
+        <w:t>if (years == 0)</w:t>
+      </w:r>
+    </w:p>
+    <w:p>
+      <w:pPr>
+        <w:rPr>
+          <w:sz w:val="24"/>
+          <w:szCs w:val="24"/>
+        </w:rPr>
+      </w:pPr>
+      <w:r>
+        <w:rPr>
+          <w:sz w:val="24"/>
+          <w:szCs w:val="24"/>
+        </w:rPr>
+        <w:t xml:space="preserve">        return curr_val;</w:t>
+      </w:r>
+    </w:p>
+    <w:p>
+      <w:pPr>
+        <w:rPr>
+          <w:sz w:val="24"/>
+          <w:szCs w:val="24"/>
+        </w:rPr>
+      </w:pPr>
+      <w:r>
+        <w:rPr>
+          <w:sz w:val="24"/>
+          <w:szCs w:val="24"/>
+        </w:rPr>
+        <w:t xml:space="preserve">    return futurefore(curr_val, growth, years - 1) * (1 + growth);</w:t>
+      </w:r>
+      <w:r>
+        <w:rPr>
+          <w:sz w:val="24"/>
+          <w:szCs w:val="24"/>
+        </w:rPr>
+        <w:t xml:space="preserve"> </w:t>
+      </w:r>
+    </w:p>
+    <w:p>
+      <w:pPr>
+        <w:rPr>
+          <w:sz w:val="24"/>
+          <w:szCs w:val="24"/>
+        </w:rPr>
+      </w:pPr>
+    </w:p>
+    <w:p>
+      <w:pPr>
+        <w:rPr>
+          <w:sz w:val="24"/>
+          <w:szCs w:val="24"/>
+        </w:rPr>
+      </w:pPr>
+      <w:r>
+        <w:rPr>
+          <w:sz w:val="24"/>
+          <w:szCs w:val="24"/>
+        </w:rPr>
+        <w:t>where years==0 is a base condition and “futurefore” is recursive call for forecasting.</w:t>
+      </w:r>
+    </w:p>
+    <w:p>
+      <w:pPr>
+        <w:rPr>
+          <w:sz w:val="24"/>
+          <w:szCs w:val="24"/>
+        </w:rPr>
+      </w:pPr>
+      <w:r>
+        <w:rPr>
+          <w:sz w:val="24"/>
+          <w:szCs w:val="24"/>
+        </w:rPr>
+        <w:t>For this time complexity is the O(n). where n is the years.</w:t>
+      </w:r>
+    </w:p>
+    <w:p>
+      <w:pPr>
+        <w:rPr>
+          <w:sz w:val="24"/>
+          <w:szCs w:val="24"/>
+        </w:rPr>
+      </w:pPr>
+      <w:r>
+        <w:rPr>
+          <w:sz w:val="24"/>
+          <w:szCs w:val="24"/>
+        </w:rPr>
+        <w:t xml:space="preserve"> As the growth is based on no.of years where that is the no.of times the recursion occurs.</w:t>
+      </w:r>
+    </w:p>
+    <w:p>
+      <w:pPr>
+        <w:rPr>
+          <w:sz w:val="24"/>
+          <w:szCs w:val="24"/>
+        </w:rPr>
+      </w:pPr>
+      <w:r>
+        <w:rPr>
+          <w:sz w:val="24"/>
+          <w:szCs w:val="24"/>
+        </w:rPr>
+        <w:t xml:space="preserve">Space complexity is the O(n) where the call stack is used. </w:t>
+      </w:r>
+    </w:p>
+    <w:p>
+      <w:pPr>
+        <w:rPr>
+          <w:sz w:val="24"/>
+          <w:szCs w:val="24"/>
+        </w:rPr>
+      </w:pPr>
+    </w:p>
+    <w:p>
+      <w:pPr>
+        <w:rPr>
+          <w:sz w:val="24"/>
+          <w:szCs w:val="24"/>
+        </w:rPr>
+      </w:pPr>
+      <w:r>
+        <w:rPr>
+          <w:sz w:val="24"/>
+          <w:szCs w:val="24"/>
+        </w:rPr>
+        <w:t xml:space="preserve">For this method, it is best for least number of iterations. But when the number of years are getting increased, it leads to </w:t>
+      </w:r>
+      <w:r>
+        <w:rPr>
+          <w:b/>
+          <w:bCs/>
+          <w:sz w:val="24"/>
+          <w:szCs w:val="24"/>
+        </w:rPr>
+        <w:t>stack overflow</w:t>
+      </w:r>
+      <w:r>
+        <w:rPr>
+          <w:sz w:val="24"/>
+          <w:szCs w:val="24"/>
+        </w:rPr>
+        <w:t>.</w:t>
+      </w:r>
+    </w:p>
+    <w:p>
+      <w:pPr>
+        <w:rPr>
+          <w:sz w:val="24"/>
+          <w:szCs w:val="24"/>
+        </w:rPr>
+      </w:pPr>
+      <w:r>
+        <w:rPr>
+          <w:sz w:val="24"/>
+          <w:szCs w:val="24"/>
+        </w:rPr>
+        <w:t>Hence, it can be solved by using iterative method rather than recursion when the input size is of medium size.</w:t>
+      </w:r>
+    </w:p>
+    <w:p>
+      <w:pPr>
+        <w:rPr>
+          <w:sz w:val="24"/>
+          <w:szCs w:val="24"/>
+        </w:rPr>
+      </w:pPr>
+      <w:r>
+        <w:rPr>
+          <w:sz w:val="24"/>
+          <w:szCs w:val="24"/>
+        </w:rPr>
+        <w:t>For best performance, we can use “Math.pow()” function when the input years are larger in size.</w:t>
+      </w:r>
+    </w:p>
+    <w:p>
+      <w:pPr>
+        <w:rPr>
+          <w:sz w:val="24"/>
+          <w:szCs w:val="24"/>
+        </w:rPr>
+      </w:pPr>
+    </w:p>
+    <w:p>
+      <w:pPr>
+        <w:ind w:left="1080"/>
+        <w:rPr>
+          <w:sz w:val="24"/>
+          <w:szCs w:val="24"/>
+        </w:rPr>
+      </w:pPr>
+    </w:p>
+    <w:p>
+      <w:pPr>
+        <w:pStyle w:val="ListParagraph"/>
+        <w:rPr>
+          <w:sz w:val="24"/>
+          <w:szCs w:val="24"/>
+        </w:rPr>
+      </w:pPr>
     </w:p>
     <w:sectPr>
       <w:pgSz w:w="11906" w:h="16838"/>
@@ -272,6 +1102,119 @@
 <file path=word/numbering.xml><?xml version="1.0" encoding="utf-8"?>
 <w:numbering xmlns:wpc="http://schemas.microsoft.com/office/word/2010/wordprocessingCanvas" xmlns:cx="http://schemas.microsoft.com/office/drawing/2014/chartex" xmlns:cx1="http://schemas.microsoft.com/office/drawing/2015/9/8/chartex" xmlns:cx2="http://schemas.microsoft.com/office/drawing/2015/10/21/chartex" xmlns:cx3="http://schemas.microsoft.com/office/drawing/2016/5/9/chartex" xmlns:cx4="http://schemas.microsoft.com/office/drawing/2016/5/10/chartex" xmlns:cx5="http://schemas.microsoft.com/office/drawing/2016/5/11/chartex" xmlns:cx6="http://schemas.microsoft.com/office/drawing/2016/5/12/chartex" xmlns:cx7="http://schemas.microsoft.com/office/drawing/2016/5/13/chartex" xmlns:cx8="http://schemas.microsoft.com/office/drawing/2016/5/14/chartex" xmlns:mc="http://schemas.openxmlformats.org/markup-compatibility/2006" xmlns:aink="http://schemas.microsoft.com/office/drawing/2016/ink" xmlns:am3d="http://schemas.microsoft.com/office/drawing/2017/model3d" xmlns:o="urn:schemas-microsoft-com:office:office" xmlns:oel="http://schemas.microsoft.com/office/2019/extlst" xmlns:r="http://schemas.openxmlformats.org/officeDocument/2006/relationships" xmlns:m="http://schemas.openxmlformats.org/officeDocument/2006/math" xmlns:v="urn:schemas-microsoft-com:vml" xmlns:wp14="http://schemas.microsoft.com/office/word/2010/wordprocessingDrawing" xmlns:wp="http://schemas.openxmlformats.org/drawingml/2006/wordprocessingDrawing" xmlns:w10="urn:schemas-microsoft-com:office:word" xmlns:w="http://schemas.openxmlformats.org/wordprocessingml/2006/main" xmlns:w14="http://schemas.microsoft.com/office/word/2010/wordml" xmlns:w15="http://schemas.microsoft.com/office/word/2012/wordml" xmlns:w16cex="http://schemas.microsoft.com/office/word/2018/wordml/cex" xmlns:w16cid="http://schemas.microsoft.com/office/word/2016/wordml/cid" xmlns:w16="http://schemas.microsoft.com/office/word/2018/wordml" xmlns:w16du="http://schemas.microsoft.com/office/word/2023/wordml/word16du" xmlns:w16sdtdh="http://schemas.microsoft.com/office/word/2020/wordml/sdtdatahash" xmlns:w16sdtfl="http://schemas.microsoft.com/office/word/2024/wordml/sdtformatlock" xmlns:w16se="http://schemas.microsoft.com/office/word/2015/wordml/symex" xmlns:wpg="http://schemas.microsoft.com/office/word/2010/wordprocessingGroup" xmlns:wpi="http://schemas.microsoft.com/office/word/2010/wordprocessingInk" xmlns:wne="http://schemas.microsoft.com/office/word/2006/wordml" xmlns:wps="http://schemas.microsoft.com/office/word/2010/wordprocessingShape" mc:Ignorable="w14 w15 w16se w16cid w16 w16cex w16sdtdh w16sdtfl w16du wp14">
   <w:abstractNum w:abstractNumId="0" w15:restartNumberingAfterBreak="0">
+    <w:nsid w:val="58C953C0"/>
+    <w:multiLevelType w:val="hybridMultilevel"/>
+    <w:tmpl w:val="4672FA86"/>
+    <w:lvl w:ilvl="0" w:tplc="4009000B">
+      <w:start w:val="1"/>
+      <w:numFmt w:val="bullet"/>
+      <w:lvlText w:val=""/>
+      <w:lvlJc w:val="left"/>
+      <w:pPr>
+        <w:ind w:left="1800" w:hanging="360"/>
+      </w:pPr>
+      <w:rPr>
+        <w:rFonts w:ascii="Wingdings" w:hAnsi="Wingdings" w:hint="default"/>
+      </w:rPr>
+    </w:lvl>
+    <w:lvl w:ilvl="1" w:tplc="40090003" w:tentative="1">
+      <w:start w:val="1"/>
+      <w:numFmt w:val="bullet"/>
+      <w:lvlText w:val="o"/>
+      <w:lvlJc w:val="left"/>
+      <w:pPr>
+        <w:ind w:left="2520" w:hanging="360"/>
+      </w:pPr>
+      <w:rPr>
+        <w:rFonts w:ascii="Courier New" w:hAnsi="Courier New" w:cs="Courier New" w:hint="default"/>
+      </w:rPr>
+    </w:lvl>
+    <w:lvl w:ilvl="2" w:tplc="40090005" w:tentative="1">
+      <w:start w:val="1"/>
+      <w:numFmt w:val="bullet"/>
+      <w:lvlText w:val=""/>
+      <w:lvlJc w:val="left"/>
+      <w:pPr>
+        <w:ind w:left="3240" w:hanging="360"/>
+      </w:pPr>
+      <w:rPr>
+        <w:rFonts w:ascii="Wingdings" w:hAnsi="Wingdings" w:hint="default"/>
+      </w:rPr>
+    </w:lvl>
+    <w:lvl w:ilvl="3" w:tplc="40090001" w:tentative="1">
+      <w:start w:val="1"/>
+      <w:numFmt w:val="bullet"/>
+      <w:lvlText w:val=""/>
+      <w:lvlJc w:val="left"/>
+      <w:pPr>
+        <w:ind w:left="3960" w:hanging="360"/>
+      </w:pPr>
+      <w:rPr>
+        <w:rFonts w:ascii="Symbol" w:hAnsi="Symbol" w:hint="default"/>
+      </w:rPr>
+    </w:lvl>
+    <w:lvl w:ilvl="4" w:tplc="40090003" w:tentative="1">
+      <w:start w:val="1"/>
+      <w:numFmt w:val="bullet"/>
+      <w:lvlText w:val="o"/>
+      <w:lvlJc w:val="left"/>
+      <w:pPr>
+        <w:ind w:left="4680" w:hanging="360"/>
+      </w:pPr>
+      <w:rPr>
+        <w:rFonts w:ascii="Courier New" w:hAnsi="Courier New" w:cs="Courier New" w:hint="default"/>
+      </w:rPr>
+    </w:lvl>
+    <w:lvl w:ilvl="5" w:tplc="40090005" w:tentative="1">
+      <w:start w:val="1"/>
+      <w:numFmt w:val="bullet"/>
+      <w:lvlText w:val=""/>
+      <w:lvlJc w:val="left"/>
+      <w:pPr>
+        <w:ind w:left="5400" w:hanging="360"/>
+      </w:pPr>
+      <w:rPr>
+        <w:rFonts w:ascii="Wingdings" w:hAnsi="Wingdings" w:hint="default"/>
+      </w:rPr>
+    </w:lvl>
+    <w:lvl w:ilvl="6" w:tplc="40090001" w:tentative="1">
+      <w:start w:val="1"/>
+      <w:numFmt w:val="bullet"/>
+      <w:lvlText w:val=""/>
+      <w:lvlJc w:val="left"/>
+      <w:pPr>
+        <w:ind w:left="6120" w:hanging="360"/>
+      </w:pPr>
+      <w:rPr>
+        <w:rFonts w:ascii="Symbol" w:hAnsi="Symbol" w:hint="default"/>
+      </w:rPr>
+    </w:lvl>
+    <w:lvl w:ilvl="7" w:tplc="40090003" w:tentative="1">
+      <w:start w:val="1"/>
+      <w:numFmt w:val="bullet"/>
+      <w:lvlText w:val="o"/>
+      <w:lvlJc w:val="left"/>
+      <w:pPr>
+        <w:ind w:left="6840" w:hanging="360"/>
+      </w:pPr>
+      <w:rPr>
+        <w:rFonts w:ascii="Courier New" w:hAnsi="Courier New" w:cs="Courier New" w:hint="default"/>
+      </w:rPr>
+    </w:lvl>
+    <w:lvl w:ilvl="8" w:tplc="40090005" w:tentative="1">
+      <w:start w:val="1"/>
+      <w:numFmt w:val="bullet"/>
+      <w:lvlText w:val=""/>
+      <w:lvlJc w:val="left"/>
+      <w:pPr>
+        <w:ind w:left="7560" w:hanging="360"/>
+      </w:pPr>
+      <w:rPr>
+        <w:rFonts w:ascii="Wingdings" w:hAnsi="Wingdings" w:hint="default"/>
+      </w:rPr>
+    </w:lvl>
+  </w:abstractNum>
+  <w:abstractNum w:abstractNumId="1" w15:restartNumberingAfterBreak="0">
     <w:nsid w:val="5C69044D"/>
     <w:multiLevelType w:val="hybridMultilevel"/>
     <w:tmpl w:val="A366066C"/>
@@ -360,7 +1303,126 @@
       </w:pPr>
     </w:lvl>
   </w:abstractNum>
+  <w:abstractNum w:abstractNumId="2" w15:restartNumberingAfterBreak="0">
+    <w:nsid w:val="7E2052C6"/>
+    <w:multiLevelType w:val="hybridMultilevel"/>
+    <w:tmpl w:val="8260FE14"/>
+    <w:lvl w:ilvl="0" w:tplc="40090001">
+      <w:start w:val="1"/>
+      <w:numFmt w:val="bullet"/>
+      <w:lvlText w:val=""/>
+      <w:lvlJc w:val="left"/>
+      <w:pPr>
+        <w:ind w:left="1440" w:hanging="360"/>
+      </w:pPr>
+      <w:rPr>
+        <w:rFonts w:ascii="Symbol" w:hAnsi="Symbol" w:hint="default"/>
+      </w:rPr>
+    </w:lvl>
+    <w:lvl w:ilvl="1" w:tplc="40090003" w:tentative="1">
+      <w:start w:val="1"/>
+      <w:numFmt w:val="bullet"/>
+      <w:lvlText w:val="o"/>
+      <w:lvlJc w:val="left"/>
+      <w:pPr>
+        <w:ind w:left="2160" w:hanging="360"/>
+      </w:pPr>
+      <w:rPr>
+        <w:rFonts w:ascii="Courier New" w:hAnsi="Courier New" w:cs="Courier New" w:hint="default"/>
+      </w:rPr>
+    </w:lvl>
+    <w:lvl w:ilvl="2" w:tplc="40090005" w:tentative="1">
+      <w:start w:val="1"/>
+      <w:numFmt w:val="bullet"/>
+      <w:lvlText w:val=""/>
+      <w:lvlJc w:val="left"/>
+      <w:pPr>
+        <w:ind w:left="2880" w:hanging="360"/>
+      </w:pPr>
+      <w:rPr>
+        <w:rFonts w:ascii="Wingdings" w:hAnsi="Wingdings" w:hint="default"/>
+      </w:rPr>
+    </w:lvl>
+    <w:lvl w:ilvl="3" w:tplc="40090001" w:tentative="1">
+      <w:start w:val="1"/>
+      <w:numFmt w:val="bullet"/>
+      <w:lvlText w:val=""/>
+      <w:lvlJc w:val="left"/>
+      <w:pPr>
+        <w:ind w:left="3600" w:hanging="360"/>
+      </w:pPr>
+      <w:rPr>
+        <w:rFonts w:ascii="Symbol" w:hAnsi="Symbol" w:hint="default"/>
+      </w:rPr>
+    </w:lvl>
+    <w:lvl w:ilvl="4" w:tplc="40090003" w:tentative="1">
+      <w:start w:val="1"/>
+      <w:numFmt w:val="bullet"/>
+      <w:lvlText w:val="o"/>
+      <w:lvlJc w:val="left"/>
+      <w:pPr>
+        <w:ind w:left="4320" w:hanging="360"/>
+      </w:pPr>
+      <w:rPr>
+        <w:rFonts w:ascii="Courier New" w:hAnsi="Courier New" w:cs="Courier New" w:hint="default"/>
+      </w:rPr>
+    </w:lvl>
+    <w:lvl w:ilvl="5" w:tplc="40090005" w:tentative="1">
+      <w:start w:val="1"/>
+      <w:numFmt w:val="bullet"/>
+      <w:lvlText w:val=""/>
+      <w:lvlJc w:val="left"/>
+      <w:pPr>
+        <w:ind w:left="5040" w:hanging="360"/>
+      </w:pPr>
+      <w:rPr>
+        <w:rFonts w:ascii="Wingdings" w:hAnsi="Wingdings" w:hint="default"/>
+      </w:rPr>
+    </w:lvl>
+    <w:lvl w:ilvl="6" w:tplc="40090001" w:tentative="1">
+      <w:start w:val="1"/>
+      <w:numFmt w:val="bullet"/>
+      <w:lvlText w:val=""/>
+      <w:lvlJc w:val="left"/>
+      <w:pPr>
+        <w:ind w:left="5760" w:hanging="360"/>
+      </w:pPr>
+      <w:rPr>
+        <w:rFonts w:ascii="Symbol" w:hAnsi="Symbol" w:hint="default"/>
+      </w:rPr>
+    </w:lvl>
+    <w:lvl w:ilvl="7" w:tplc="40090003" w:tentative="1">
+      <w:start w:val="1"/>
+      <w:numFmt w:val="bullet"/>
+      <w:lvlText w:val="o"/>
+      <w:lvlJc w:val="left"/>
+      <w:pPr>
+        <w:ind w:left="6480" w:hanging="360"/>
+      </w:pPr>
+      <w:rPr>
+        <w:rFonts w:ascii="Courier New" w:hAnsi="Courier New" w:cs="Courier New" w:hint="default"/>
+      </w:rPr>
+    </w:lvl>
+    <w:lvl w:ilvl="8" w:tplc="40090005" w:tentative="1">
+      <w:start w:val="1"/>
+      <w:numFmt w:val="bullet"/>
+      <w:lvlText w:val=""/>
+      <w:lvlJc w:val="left"/>
+      <w:pPr>
+        <w:ind w:left="7200" w:hanging="360"/>
+      </w:pPr>
+      <w:rPr>
+        <w:rFonts w:ascii="Wingdings" w:hAnsi="Wingdings" w:hint="default"/>
+      </w:rPr>
+    </w:lvl>
+  </w:abstractNum>
   <w:num w:numId="1" w16cid:durableId="872770949">
+    <w:abstractNumId w:val="1"/>
+  </w:num>
+  <w:num w:numId="2" w16cid:durableId="739792624">
+    <w:abstractNumId w:val="2"/>
+  </w:num>
+  <w:num w:numId="3" w16cid:durableId="809901203">
     <w:abstractNumId w:val="0"/>
   </w:num>
 </w:numbering>

</xml_diff>